<commit_message>
Add PDF version of my CV
</commit_message>
<xml_diff>
--- a/src/_static/NMSynovic_CV.docx
+++ b/src/_static/NMSynovic_CV.docx
@@ -33,7 +33,16 @@
           <w:sz w:val="28"/>
           <w:szCs w:val="28"/>
         </w:rPr>
-        <w:t>Loyola University Chicago – 1032 W Sheridan Road – Chicago, IL 60660</w:t>
+        <w:t xml:space="preserve">Loyola University Chicago – </w:t>
+      </w:r>
+      <w:r>
+        <w:rPr>
+          <w:rFonts w:ascii="Times New Roman" w:hAnsi="Times New Roman"/>
+          <w:color w:val="999999"/>
+          <w:sz w:val="28"/>
+          <w:szCs w:val="28"/>
+        </w:rPr>
+        <w:t>Address Available Upon Request</w:t>
       </w:r>
     </w:p>
     <w:p>
@@ -45,6 +54,7 @@
         <w:spacing w:lineRule="auto" w:line="240" w:before="0" w:after="283"/>
         <w:rPr>
           <w:rFonts w:ascii="Times New Roman" w:hAnsi="Times New Roman"/>
+          <w:vertAlign w:val="superscript"/>
         </w:rPr>
       </w:pPr>
       <w:bookmarkStart w:id="0" w:name="_wsaemukl61nk"/>

</xml_diff>